<commit_message>
edited lab4 and added pdf reports to all 1-6 labs
</commit_message>
<xml_diff>
--- a/Lab4.docx
+++ b/Lab4.docx
@@ -496,16 +496,7 @@
           <w:szCs w:val="28"/>
         </w:rPr>
         <w:lastRenderedPageBreak/>
-        <w:t>Лабо</w:t>
-      </w:r>
-      <w:bookmarkStart w:id="0" w:name="_GoBack"/>
-      <w:bookmarkEnd w:id="0"/>
-      <w:r>
-        <w:rPr>
-          <w:sz w:val="28"/>
-          <w:szCs w:val="28"/>
-        </w:rPr>
-        <w:t>раторна робота №4</w:t>
+        <w:t>Лабораторна робота №4</w:t>
       </w:r>
     </w:p>
     <w:p>
@@ -575,29 +566,7 @@
           <w:sz w:val="28"/>
           <w:szCs w:val="28"/>
         </w:rPr>
-        <w:t>“Запити на дода</w:t>
-      </w:r>
-      <w:r>
-        <w:rPr>
-          <w:b/>
-          <w:bCs/>
-          <w:i/>
-          <w:iCs/>
-          <w:sz w:val="28"/>
-          <w:szCs w:val="28"/>
-        </w:rPr>
-        <w:t>вання, зміну та вилучення даних</w:t>
-      </w:r>
-      <w:r>
-        <w:rPr>
-          <w:b/>
-          <w:bCs/>
-          <w:i/>
-          <w:iCs/>
-          <w:sz w:val="28"/>
-          <w:szCs w:val="28"/>
-        </w:rPr>
-        <w:t>”</w:t>
+        <w:t>“Запити на додавання, зміну та вилучення даних”</w:t>
       </w:r>
     </w:p>
     <w:p>
@@ -680,15 +649,7 @@
           <w:sz w:val="28"/>
           <w:szCs w:val="28"/>
         </w:rPr>
-        <w:t>Виконаємо такі запити для занесення даних у таблиці і їх подальшої модифікації</w:t>
-      </w:r>
-      <w:r>
-        <w:rPr>
-          <w:rFonts w:ascii="Times New Roman" w:hAnsi="Times New Roman" w:cs="Times New Roman"/>
-          <w:sz w:val="28"/>
-          <w:szCs w:val="28"/>
-        </w:rPr>
-        <w:t>:</w:t>
+        <w:t>Виконаємо такі запити для занесення даних у таблиці і їх подальшої модифікації:</w:t>
       </w:r>
     </w:p>
     <w:p>
@@ -743,9 +704,10 @@
       <w:pPr>
         <w:pStyle w:val="a4"/>
         <w:rPr>
-          <w:rFonts w:ascii="Times New Roman" w:hAnsi="Times New Roman" w:cs="Times New Roman"/>
-          <w:sz w:val="28"/>
-          <w:szCs w:val="28"/>
+          <w:rFonts w:ascii="Consolas" w:eastAsia="Times New Roman" w:hAnsi="Consolas" w:cs="Courier New"/>
+          <w:color w:val="000000"/>
+          <w:szCs w:val="20"/>
+          <w:lang w:eastAsia="uk-UA"/>
         </w:rPr>
       </w:pPr>
       <w:proofErr w:type="spellStart"/>
@@ -1457,7 +1419,7 @@
           <w:sz w:val="28"/>
           <w:szCs w:val="28"/>
         </w:rPr>
-        <w:t xml:space="preserve">Виконаємо модифікацію значень та видалення в таблиці </w:t>
+        <w:t xml:space="preserve">Заповнимо таблицю </w:t>
       </w:r>
       <w:r>
         <w:rPr>
@@ -1473,43 +1435,145 @@
           <w:rFonts w:ascii="Times New Roman" w:hAnsi="Times New Roman" w:cs="Times New Roman"/>
           <w:sz w:val="28"/>
           <w:szCs w:val="28"/>
-          <w:lang w:val="ru-RU"/>
+        </w:rPr>
+        <w:t xml:space="preserve"> </w:t>
+      </w:r>
+      <w:r>
+        <w:rPr>
+          <w:rFonts w:ascii="Times New Roman" w:hAnsi="Times New Roman" w:cs="Times New Roman"/>
+          <w:sz w:val="28"/>
+          <w:szCs w:val="28"/>
+        </w:rPr>
+        <w:t xml:space="preserve">даними з файлу </w:t>
+      </w:r>
+      <w:r>
+        <w:rPr>
+          <w:rFonts w:ascii="Times New Roman" w:hAnsi="Times New Roman" w:cs="Times New Roman"/>
+          <w:sz w:val="28"/>
+          <w:szCs w:val="28"/>
+          <w:lang w:val="en-US"/>
+        </w:rPr>
+        <w:t>contacts</w:t>
+      </w:r>
+      <w:r>
+        <w:rPr>
+          <w:rFonts w:ascii="Times New Roman" w:hAnsi="Times New Roman" w:cs="Times New Roman"/>
+          <w:sz w:val="28"/>
+          <w:szCs w:val="28"/>
         </w:rPr>
         <w:t>.</w:t>
+      </w:r>
+      <w:r>
+        <w:rPr>
+          <w:rFonts w:ascii="Times New Roman" w:hAnsi="Times New Roman" w:cs="Times New Roman"/>
+          <w:sz w:val="28"/>
+          <w:szCs w:val="28"/>
+          <w:lang w:val="en-US"/>
+        </w:rPr>
+        <w:t>txt</w:t>
+      </w:r>
+      <w:r>
+        <w:rPr>
+          <w:rFonts w:ascii="Times New Roman" w:hAnsi="Times New Roman" w:cs="Times New Roman"/>
+          <w:sz w:val="28"/>
+          <w:szCs w:val="28"/>
+        </w:rPr>
+        <w:t>:</w:t>
       </w:r>
     </w:p>
     <w:p>
       <w:pPr>
-        <w:pStyle w:val="a4"/>
-        <w:rPr>
-          <w:rFonts w:ascii="Times New Roman" w:hAnsi="Times New Roman" w:cs="Times New Roman"/>
-          <w:sz w:val="28"/>
-          <w:szCs w:val="28"/>
+        <w:ind w:left="708"/>
+        <w:rPr>
+          <w:rFonts w:ascii="Consolas" w:eastAsia="Times New Roman" w:hAnsi="Consolas" w:cs="Courier New"/>
+          <w:color w:val="000000"/>
+          <w:szCs w:val="20"/>
+          <w:lang w:eastAsia="uk-UA"/>
         </w:rPr>
       </w:pPr>
-      <w:proofErr w:type="spellStart"/>
-      <w:r>
-        <w:rPr>
-          <w:rFonts w:ascii="Consolas" w:eastAsia="Times New Roman" w:hAnsi="Consolas" w:cs="Courier New"/>
-          <w:b/>
-          <w:bCs/>
-          <w:color w:val="000080"/>
-          <w:szCs w:val="20"/>
-          <w:lang w:eastAsia="uk-UA"/>
-        </w:rPr>
-        <w:t>update</w:t>
-      </w:r>
-      <w:proofErr w:type="spellEnd"/>
-      <w:r>
-        <w:rPr>
-          <w:rFonts w:ascii="Consolas" w:eastAsia="Times New Roman" w:hAnsi="Consolas" w:cs="Courier New"/>
-          <w:b/>
-          <w:bCs/>
-          <w:color w:val="000080"/>
-          <w:szCs w:val="20"/>
-          <w:lang w:eastAsia="uk-UA"/>
-        </w:rPr>
-        <w:t xml:space="preserve"> </w:t>
+      <w:r>
+        <w:rPr>
+          <w:rFonts w:ascii="Consolas" w:eastAsia="Times New Roman" w:hAnsi="Consolas" w:cs="Courier New"/>
+          <w:b/>
+          <w:bCs/>
+          <w:color w:val="000080"/>
+          <w:szCs w:val="20"/>
+          <w:lang w:eastAsia="uk-UA"/>
+        </w:rPr>
+        <w:t xml:space="preserve">LOAD DATA INFILE </w:t>
+      </w:r>
+      <w:r>
+        <w:rPr>
+          <w:rFonts w:ascii="Consolas" w:eastAsia="Times New Roman" w:hAnsi="Consolas" w:cs="Courier New"/>
+          <w:b/>
+          <w:bCs/>
+          <w:color w:val="008000"/>
+          <w:szCs w:val="20"/>
+          <w:lang w:eastAsia="uk-UA"/>
+        </w:rPr>
+        <w:t>'D:</w:t>
+      </w:r>
+      <w:r>
+        <w:rPr>
+          <w:rFonts w:ascii="Consolas" w:eastAsia="Times New Roman" w:hAnsi="Consolas" w:cs="Courier New"/>
+          <w:color w:val="000000"/>
+          <w:szCs w:val="20"/>
+          <w:lang w:eastAsia="uk-UA"/>
+        </w:rPr>
+        <w:t>\</w:t>
+      </w:r>
+      <w:proofErr w:type="spellStart"/>
+      <w:r>
+        <w:rPr>
+          <w:rFonts w:ascii="Consolas" w:eastAsia="Times New Roman" w:hAnsi="Consolas" w:cs="Courier New"/>
+          <w:color w:val="000000"/>
+          <w:szCs w:val="20"/>
+          <w:lang w:eastAsia="uk-UA"/>
+        </w:rPr>
+        <w:t>m</w:t>
+      </w:r>
+      <w:r>
+        <w:rPr>
+          <w:rFonts w:ascii="Consolas" w:eastAsia="Times New Roman" w:hAnsi="Consolas" w:cs="Courier New"/>
+          <w:b/>
+          <w:bCs/>
+          <w:color w:val="008000"/>
+          <w:szCs w:val="20"/>
+          <w:lang w:eastAsia="uk-UA"/>
+        </w:rPr>
+        <w:t>ySQL</w:t>
+      </w:r>
+      <w:proofErr w:type="spellEnd"/>
+      <w:r>
+        <w:rPr>
+          <w:rFonts w:ascii="Consolas" w:eastAsia="Times New Roman" w:hAnsi="Consolas" w:cs="Courier New"/>
+          <w:color w:val="000000"/>
+          <w:szCs w:val="20"/>
+          <w:lang w:eastAsia="uk-UA"/>
+        </w:rPr>
+        <w:t>\\</w:t>
+      </w:r>
+      <w:r>
+        <w:rPr>
+          <w:rFonts w:ascii="Consolas" w:eastAsia="Times New Roman" w:hAnsi="Consolas" w:cs="Courier New"/>
+          <w:b/>
+          <w:bCs/>
+          <w:color w:val="008000"/>
+          <w:szCs w:val="20"/>
+          <w:lang w:eastAsia="uk-UA"/>
+        </w:rPr>
+        <w:t xml:space="preserve">user.txt' </w:t>
+      </w:r>
+      <w:r>
+        <w:rPr>
+          <w:rFonts w:ascii="Consolas" w:eastAsia="Times New Roman" w:hAnsi="Consolas" w:cs="Courier New"/>
+          <w:b/>
+          <w:bCs/>
+          <w:color w:val="000080"/>
+          <w:szCs w:val="20"/>
+          <w:lang w:eastAsia="uk-UA"/>
+        </w:rPr>
+        <w:t xml:space="preserve">INTO TABLE </w:t>
       </w:r>
       <w:proofErr w:type="spellStart"/>
       <w:r>
@@ -1529,125 +1593,6 @@
           <w:szCs w:val="20"/>
           <w:lang w:eastAsia="uk-UA"/>
         </w:rPr>
-        <w:t xml:space="preserve"> </w:t>
-      </w:r>
-      <w:proofErr w:type="spellStart"/>
-      <w:r>
-        <w:rPr>
-          <w:rFonts w:ascii="Consolas" w:eastAsia="Times New Roman" w:hAnsi="Consolas" w:cs="Courier New"/>
-          <w:b/>
-          <w:bCs/>
-          <w:color w:val="000080"/>
-          <w:szCs w:val="20"/>
-          <w:lang w:eastAsia="uk-UA"/>
-        </w:rPr>
-        <w:t>set</w:t>
-      </w:r>
-      <w:proofErr w:type="spellEnd"/>
-      <w:r>
-        <w:rPr>
-          <w:rFonts w:ascii="Consolas" w:eastAsia="Times New Roman" w:hAnsi="Consolas" w:cs="Courier New"/>
-          <w:b/>
-          <w:bCs/>
-          <w:color w:val="000080"/>
-          <w:szCs w:val="20"/>
-          <w:lang w:eastAsia="uk-UA"/>
-        </w:rPr>
-        <w:t xml:space="preserve">  </w:t>
-      </w:r>
-      <w:proofErr w:type="spellStart"/>
-      <w:r>
-        <w:rPr>
-          <w:rFonts w:ascii="Consolas" w:eastAsia="Times New Roman" w:hAnsi="Consolas" w:cs="Courier New"/>
-          <w:color w:val="000000"/>
-          <w:szCs w:val="20"/>
-          <w:lang w:eastAsia="uk-UA"/>
-        </w:rPr>
-        <w:t>telegram</w:t>
-      </w:r>
-      <w:proofErr w:type="spellEnd"/>
-      <w:r>
-        <w:rPr>
-          <w:rFonts w:ascii="Consolas" w:eastAsia="Times New Roman" w:hAnsi="Consolas" w:cs="Courier New"/>
-          <w:color w:val="000000"/>
-          <w:szCs w:val="20"/>
-          <w:lang w:eastAsia="uk-UA"/>
-        </w:rPr>
-        <w:t xml:space="preserve"> = </w:t>
-      </w:r>
-      <w:r>
-        <w:rPr>
-          <w:rFonts w:ascii="Consolas" w:eastAsia="Times New Roman" w:hAnsi="Consolas" w:cs="Courier New"/>
-          <w:b/>
-          <w:bCs/>
-          <w:color w:val="008000"/>
-          <w:szCs w:val="20"/>
-          <w:lang w:eastAsia="uk-UA"/>
-        </w:rPr>
-        <w:t xml:space="preserve">'https://t.me/qwerty' </w:t>
-      </w:r>
-      <w:proofErr w:type="spellStart"/>
-      <w:r>
-        <w:rPr>
-          <w:rFonts w:ascii="Consolas" w:eastAsia="Times New Roman" w:hAnsi="Consolas" w:cs="Courier New"/>
-          <w:b/>
-          <w:bCs/>
-          <w:color w:val="000080"/>
-          <w:szCs w:val="20"/>
-          <w:lang w:eastAsia="uk-UA"/>
-        </w:rPr>
-        <w:t>where</w:t>
-      </w:r>
-      <w:proofErr w:type="spellEnd"/>
-      <w:r>
-        <w:rPr>
-          <w:rFonts w:ascii="Consolas" w:eastAsia="Times New Roman" w:hAnsi="Consolas" w:cs="Courier New"/>
-          <w:b/>
-          <w:bCs/>
-          <w:color w:val="000080"/>
-          <w:szCs w:val="20"/>
-          <w:lang w:eastAsia="uk-UA"/>
-        </w:rPr>
-        <w:t xml:space="preserve"> </w:t>
-      </w:r>
-      <w:proofErr w:type="spellStart"/>
-      <w:r>
-        <w:rPr>
-          <w:rFonts w:ascii="Consolas" w:eastAsia="Times New Roman" w:hAnsi="Consolas" w:cs="Courier New"/>
-          <w:color w:val="000000"/>
-          <w:szCs w:val="20"/>
-          <w:lang w:eastAsia="uk-UA"/>
-        </w:rPr>
-        <w:t>email</w:t>
-      </w:r>
-      <w:proofErr w:type="spellEnd"/>
-      <w:r>
-        <w:rPr>
-          <w:rFonts w:ascii="Consolas" w:eastAsia="Times New Roman" w:hAnsi="Consolas" w:cs="Courier New"/>
-          <w:color w:val="000000"/>
-          <w:szCs w:val="20"/>
-          <w:lang w:eastAsia="uk-UA"/>
-        </w:rPr>
-        <w:t xml:space="preserve"> = </w:t>
-      </w:r>
-      <w:r>
-        <w:rPr>
-          <w:rFonts w:ascii="Consolas" w:eastAsia="Times New Roman" w:hAnsi="Consolas" w:cs="Courier New"/>
-          <w:b/>
-          <w:bCs/>
-          <w:color w:val="008000"/>
-          <w:szCs w:val="20"/>
-          <w:lang w:eastAsia="uk-UA"/>
-        </w:rPr>
-        <w:t>'user1_email@gmail.com'</w:t>
-      </w:r>
-      <w:r>
-        <w:rPr>
-          <w:rFonts w:ascii="Consolas" w:eastAsia="Times New Roman" w:hAnsi="Consolas" w:cs="Courier New"/>
-          <w:color w:val="000000"/>
-          <w:szCs w:val="20"/>
-          <w:lang w:eastAsia="uk-UA"/>
-        </w:rPr>
         <w:t>;</w:t>
       </w:r>
       <w:r>
@@ -1658,467 +1603,7 @@
           <w:lang w:eastAsia="uk-UA"/>
         </w:rPr>
         <w:br/>
-      </w:r>
-      <w:proofErr w:type="spellStart"/>
-      <w:r>
-        <w:rPr>
-          <w:rFonts w:ascii="Consolas" w:eastAsia="Times New Roman" w:hAnsi="Consolas" w:cs="Courier New"/>
-          <w:b/>
-          <w:bCs/>
-          <w:color w:val="000080"/>
-          <w:szCs w:val="20"/>
-          <w:lang w:eastAsia="uk-UA"/>
-        </w:rPr>
-        <w:t>update</w:t>
-      </w:r>
-      <w:proofErr w:type="spellEnd"/>
-      <w:r>
-        <w:rPr>
-          <w:rFonts w:ascii="Consolas" w:eastAsia="Times New Roman" w:hAnsi="Consolas" w:cs="Courier New"/>
-          <w:b/>
-          <w:bCs/>
-          <w:color w:val="000080"/>
-          <w:szCs w:val="20"/>
-          <w:lang w:eastAsia="uk-UA"/>
-        </w:rPr>
-        <w:t xml:space="preserve"> </w:t>
-      </w:r>
-      <w:proofErr w:type="spellStart"/>
-      <w:r>
-        <w:rPr>
-          <w:rFonts w:ascii="Consolas" w:eastAsia="Times New Roman" w:hAnsi="Consolas" w:cs="Courier New"/>
-          <w:color w:val="000000"/>
-          <w:szCs w:val="20"/>
-          <w:lang w:eastAsia="uk-UA"/>
-        </w:rPr>
-        <w:t>contacts</w:t>
-      </w:r>
-      <w:proofErr w:type="spellEnd"/>
-      <w:r>
-        <w:rPr>
-          <w:rFonts w:ascii="Consolas" w:eastAsia="Times New Roman" w:hAnsi="Consolas" w:cs="Courier New"/>
-          <w:color w:val="000000"/>
-          <w:szCs w:val="20"/>
-          <w:lang w:eastAsia="uk-UA"/>
-        </w:rPr>
-        <w:t xml:space="preserve"> </w:t>
-      </w:r>
-      <w:proofErr w:type="spellStart"/>
-      <w:r>
-        <w:rPr>
-          <w:rFonts w:ascii="Consolas" w:eastAsia="Times New Roman" w:hAnsi="Consolas" w:cs="Courier New"/>
-          <w:b/>
-          <w:bCs/>
-          <w:color w:val="000080"/>
-          <w:szCs w:val="20"/>
-          <w:lang w:eastAsia="uk-UA"/>
-        </w:rPr>
-        <w:t>set</w:t>
-      </w:r>
-      <w:proofErr w:type="spellEnd"/>
-      <w:r>
-        <w:rPr>
-          <w:rFonts w:ascii="Consolas" w:eastAsia="Times New Roman" w:hAnsi="Consolas" w:cs="Courier New"/>
-          <w:b/>
-          <w:bCs/>
-          <w:color w:val="000080"/>
-          <w:szCs w:val="20"/>
-          <w:lang w:eastAsia="uk-UA"/>
-        </w:rPr>
-        <w:t xml:space="preserve"> </w:t>
-      </w:r>
-      <w:proofErr w:type="spellStart"/>
-      <w:r>
-        <w:rPr>
-          <w:rFonts w:ascii="Consolas" w:eastAsia="Times New Roman" w:hAnsi="Consolas" w:cs="Courier New"/>
-          <w:color w:val="000000"/>
-          <w:szCs w:val="20"/>
-          <w:lang w:eastAsia="uk-UA"/>
-        </w:rPr>
-        <w:t>contacts_id</w:t>
-      </w:r>
-      <w:proofErr w:type="spellEnd"/>
-      <w:r>
-        <w:rPr>
-          <w:rFonts w:ascii="Consolas" w:eastAsia="Times New Roman" w:hAnsi="Consolas" w:cs="Courier New"/>
-          <w:color w:val="000000"/>
-          <w:szCs w:val="20"/>
-          <w:lang w:eastAsia="uk-UA"/>
-        </w:rPr>
-        <w:t xml:space="preserve"> = </w:t>
-      </w:r>
-      <w:proofErr w:type="spellStart"/>
-      <w:r>
-        <w:rPr>
-          <w:rFonts w:ascii="Consolas" w:eastAsia="Times New Roman" w:hAnsi="Consolas" w:cs="Courier New"/>
-          <w:color w:val="000000"/>
-          <w:szCs w:val="20"/>
-          <w:lang w:eastAsia="uk-UA"/>
-        </w:rPr>
-        <w:t>contacts_id</w:t>
-      </w:r>
-      <w:proofErr w:type="spellEnd"/>
-      <w:r>
-        <w:rPr>
-          <w:rFonts w:ascii="Consolas" w:eastAsia="Times New Roman" w:hAnsi="Consolas" w:cs="Courier New"/>
-          <w:color w:val="000000"/>
-          <w:szCs w:val="20"/>
-          <w:lang w:eastAsia="uk-UA"/>
-        </w:rPr>
-        <w:t xml:space="preserve"> + </w:t>
-      </w:r>
-      <w:r>
-        <w:rPr>
-          <w:rFonts w:ascii="Consolas" w:eastAsia="Times New Roman" w:hAnsi="Consolas" w:cs="Courier New"/>
-          <w:color w:val="0000FF"/>
-          <w:szCs w:val="20"/>
-          <w:lang w:eastAsia="uk-UA"/>
-        </w:rPr>
-        <w:t xml:space="preserve">1 </w:t>
-      </w:r>
-      <w:proofErr w:type="spellStart"/>
-      <w:r>
-        <w:rPr>
-          <w:rFonts w:ascii="Consolas" w:eastAsia="Times New Roman" w:hAnsi="Consolas" w:cs="Courier New"/>
-          <w:b/>
-          <w:bCs/>
-          <w:color w:val="000080"/>
-          <w:szCs w:val="20"/>
-          <w:lang w:eastAsia="uk-UA"/>
-        </w:rPr>
-        <w:t>order</w:t>
-      </w:r>
-      <w:proofErr w:type="spellEnd"/>
-      <w:r>
-        <w:rPr>
-          <w:rFonts w:ascii="Consolas" w:eastAsia="Times New Roman" w:hAnsi="Consolas" w:cs="Courier New"/>
-          <w:b/>
-          <w:bCs/>
-          <w:color w:val="000080"/>
-          <w:szCs w:val="20"/>
-          <w:lang w:eastAsia="uk-UA"/>
-        </w:rPr>
-        <w:t xml:space="preserve"> </w:t>
-      </w:r>
-      <w:proofErr w:type="spellStart"/>
-      <w:r>
-        <w:rPr>
-          <w:rFonts w:ascii="Consolas" w:eastAsia="Times New Roman" w:hAnsi="Consolas" w:cs="Courier New"/>
-          <w:b/>
-          <w:bCs/>
-          <w:color w:val="000080"/>
-          <w:szCs w:val="20"/>
-          <w:lang w:eastAsia="uk-UA"/>
-        </w:rPr>
-        <w:t>by</w:t>
-      </w:r>
-      <w:proofErr w:type="spellEnd"/>
-      <w:r>
-        <w:rPr>
-          <w:rFonts w:ascii="Consolas" w:eastAsia="Times New Roman" w:hAnsi="Consolas" w:cs="Courier New"/>
-          <w:b/>
-          <w:bCs/>
-          <w:color w:val="000080"/>
-          <w:szCs w:val="20"/>
-          <w:lang w:eastAsia="uk-UA"/>
-        </w:rPr>
-        <w:t xml:space="preserve"> </w:t>
-      </w:r>
-      <w:proofErr w:type="spellStart"/>
-      <w:r>
-        <w:rPr>
-          <w:rFonts w:ascii="Consolas" w:eastAsia="Times New Roman" w:hAnsi="Consolas" w:cs="Courier New"/>
-          <w:color w:val="000000"/>
-          <w:szCs w:val="20"/>
-          <w:lang w:eastAsia="uk-UA"/>
-        </w:rPr>
-        <w:t>contacts_id</w:t>
-      </w:r>
-      <w:proofErr w:type="spellEnd"/>
-      <w:r>
-        <w:rPr>
-          <w:rFonts w:ascii="Consolas" w:eastAsia="Times New Roman" w:hAnsi="Consolas" w:cs="Courier New"/>
-          <w:color w:val="000000"/>
-          <w:szCs w:val="20"/>
-          <w:lang w:eastAsia="uk-UA"/>
-        </w:rPr>
-        <w:t xml:space="preserve"> </w:t>
-      </w:r>
-      <w:proofErr w:type="spellStart"/>
-      <w:r>
-        <w:rPr>
-          <w:rFonts w:ascii="Consolas" w:eastAsia="Times New Roman" w:hAnsi="Consolas" w:cs="Courier New"/>
-          <w:b/>
-          <w:bCs/>
-          <w:color w:val="000080"/>
-          <w:szCs w:val="20"/>
-          <w:lang w:eastAsia="uk-UA"/>
-        </w:rPr>
-        <w:t>desc</w:t>
-      </w:r>
-      <w:proofErr w:type="spellEnd"/>
-      <w:r>
-        <w:rPr>
-          <w:rFonts w:ascii="Consolas" w:eastAsia="Times New Roman" w:hAnsi="Consolas" w:cs="Courier New"/>
-          <w:color w:val="000000"/>
-          <w:szCs w:val="20"/>
-          <w:lang w:eastAsia="uk-UA"/>
-        </w:rPr>
-        <w:t>;</w:t>
-      </w:r>
-      <w:r>
-        <w:rPr>
-          <w:rFonts w:ascii="Consolas" w:eastAsia="Times New Roman" w:hAnsi="Consolas" w:cs="Courier New"/>
-          <w:color w:val="000000"/>
-          <w:szCs w:val="20"/>
-          <w:lang w:eastAsia="uk-UA"/>
-        </w:rPr>
-        <w:br/>
-      </w:r>
-      <w:r>
-        <w:rPr>
-          <w:rFonts w:ascii="Consolas" w:eastAsia="Times New Roman" w:hAnsi="Consolas" w:cs="Courier New"/>
-          <w:color w:val="000000"/>
-          <w:szCs w:val="20"/>
-          <w:lang w:eastAsia="uk-UA"/>
-        </w:rPr>
-        <w:br/>
-      </w:r>
-      <w:proofErr w:type="spellStart"/>
-      <w:r>
-        <w:rPr>
-          <w:rFonts w:ascii="Consolas" w:eastAsia="Times New Roman" w:hAnsi="Consolas" w:cs="Courier New"/>
-          <w:b/>
-          <w:bCs/>
-          <w:color w:val="000080"/>
-          <w:szCs w:val="20"/>
-          <w:lang w:eastAsia="uk-UA"/>
-        </w:rPr>
-        <w:t>select</w:t>
-      </w:r>
-      <w:proofErr w:type="spellEnd"/>
-      <w:r>
-        <w:rPr>
-          <w:rFonts w:ascii="Consolas" w:eastAsia="Times New Roman" w:hAnsi="Consolas" w:cs="Courier New"/>
-          <w:b/>
-          <w:bCs/>
-          <w:color w:val="000080"/>
-          <w:szCs w:val="20"/>
-          <w:lang w:eastAsia="uk-UA"/>
-        </w:rPr>
-        <w:t xml:space="preserve"> </w:t>
-      </w:r>
-      <w:r>
-        <w:rPr>
-          <w:rFonts w:ascii="Consolas" w:eastAsia="Times New Roman" w:hAnsi="Consolas" w:cs="Courier New"/>
-          <w:i/>
-          <w:iCs/>
-          <w:color w:val="000000"/>
-          <w:szCs w:val="20"/>
-          <w:lang w:eastAsia="uk-UA"/>
-        </w:rPr>
-        <w:t xml:space="preserve">* </w:t>
-      </w:r>
-      <w:proofErr w:type="spellStart"/>
-      <w:r>
-        <w:rPr>
-          <w:rFonts w:ascii="Consolas" w:eastAsia="Times New Roman" w:hAnsi="Consolas" w:cs="Courier New"/>
-          <w:b/>
-          <w:bCs/>
-          <w:color w:val="000080"/>
-          <w:szCs w:val="20"/>
-          <w:lang w:eastAsia="uk-UA"/>
-        </w:rPr>
-        <w:t>from</w:t>
-      </w:r>
-      <w:proofErr w:type="spellEnd"/>
-      <w:r>
-        <w:rPr>
-          <w:rFonts w:ascii="Consolas" w:eastAsia="Times New Roman" w:hAnsi="Consolas" w:cs="Courier New"/>
-          <w:b/>
-          <w:bCs/>
-          <w:color w:val="000080"/>
-          <w:szCs w:val="20"/>
-          <w:lang w:eastAsia="uk-UA"/>
-        </w:rPr>
-        <w:t xml:space="preserve"> </w:t>
-      </w:r>
-      <w:proofErr w:type="spellStart"/>
-      <w:r>
-        <w:rPr>
-          <w:rFonts w:ascii="Consolas" w:eastAsia="Times New Roman" w:hAnsi="Consolas" w:cs="Courier New"/>
-          <w:color w:val="000000"/>
-          <w:szCs w:val="20"/>
-          <w:lang w:eastAsia="uk-UA"/>
-        </w:rPr>
-        <w:t>contacts</w:t>
-      </w:r>
-      <w:proofErr w:type="spellEnd"/>
-      <w:r>
-        <w:rPr>
-          <w:rFonts w:ascii="Consolas" w:eastAsia="Times New Roman" w:hAnsi="Consolas" w:cs="Courier New"/>
-          <w:color w:val="000000"/>
-          <w:szCs w:val="20"/>
-          <w:lang w:eastAsia="uk-UA"/>
-        </w:rPr>
-        <w:t>;</w:t>
-      </w:r>
-      <w:r>
-        <w:rPr>
-          <w:rFonts w:ascii="Consolas" w:eastAsia="Times New Roman" w:hAnsi="Consolas" w:cs="Courier New"/>
-          <w:color w:val="000000"/>
-          <w:szCs w:val="20"/>
-          <w:lang w:eastAsia="uk-UA"/>
-        </w:rPr>
-        <w:br/>
-      </w:r>
-      <w:r>
-        <w:rPr>
-          <w:rFonts w:ascii="Consolas" w:eastAsia="Times New Roman" w:hAnsi="Consolas" w:cs="Courier New"/>
-          <w:color w:val="000000"/>
-          <w:szCs w:val="20"/>
-          <w:lang w:eastAsia="uk-UA"/>
-        </w:rPr>
-        <w:br/>
-      </w:r>
-      <w:proofErr w:type="spellStart"/>
-      <w:r>
-        <w:rPr>
-          <w:rFonts w:ascii="Consolas" w:eastAsia="Times New Roman" w:hAnsi="Consolas" w:cs="Courier New"/>
-          <w:b/>
-          <w:bCs/>
-          <w:color w:val="000080"/>
-          <w:szCs w:val="20"/>
-          <w:lang w:eastAsia="uk-UA"/>
-        </w:rPr>
-        <w:t>delete</w:t>
-      </w:r>
-      <w:proofErr w:type="spellEnd"/>
-      <w:r>
-        <w:rPr>
-          <w:rFonts w:ascii="Consolas" w:eastAsia="Times New Roman" w:hAnsi="Consolas" w:cs="Courier New"/>
-          <w:b/>
-          <w:bCs/>
-          <w:color w:val="000080"/>
-          <w:szCs w:val="20"/>
-          <w:lang w:eastAsia="uk-UA"/>
-        </w:rPr>
-        <w:t xml:space="preserve"> </w:t>
-      </w:r>
-      <w:proofErr w:type="spellStart"/>
-      <w:r>
-        <w:rPr>
-          <w:rFonts w:ascii="Consolas" w:eastAsia="Times New Roman" w:hAnsi="Consolas" w:cs="Courier New"/>
-          <w:b/>
-          <w:bCs/>
-          <w:color w:val="000080"/>
-          <w:szCs w:val="20"/>
-          <w:lang w:eastAsia="uk-UA"/>
-        </w:rPr>
-        <w:t>from</w:t>
-      </w:r>
-      <w:proofErr w:type="spellEnd"/>
-      <w:r>
-        <w:rPr>
-          <w:rFonts w:ascii="Consolas" w:eastAsia="Times New Roman" w:hAnsi="Consolas" w:cs="Courier New"/>
-          <w:b/>
-          <w:bCs/>
-          <w:color w:val="000080"/>
-          <w:szCs w:val="20"/>
-          <w:lang w:eastAsia="uk-UA"/>
-        </w:rPr>
-        <w:t xml:space="preserve"> </w:t>
-      </w:r>
-      <w:proofErr w:type="spellStart"/>
-      <w:r>
-        <w:rPr>
-          <w:rFonts w:ascii="Consolas" w:eastAsia="Times New Roman" w:hAnsi="Consolas" w:cs="Courier New"/>
-          <w:color w:val="000000"/>
-          <w:szCs w:val="20"/>
-          <w:lang w:eastAsia="uk-UA"/>
-        </w:rPr>
-        <w:t>contacts</w:t>
-      </w:r>
-      <w:proofErr w:type="spellEnd"/>
-      <w:r>
-        <w:rPr>
-          <w:rFonts w:ascii="Consolas" w:eastAsia="Times New Roman" w:hAnsi="Consolas" w:cs="Courier New"/>
-          <w:color w:val="000000"/>
-          <w:szCs w:val="20"/>
-          <w:lang w:eastAsia="uk-UA"/>
-        </w:rPr>
-        <w:t xml:space="preserve"> </w:t>
-      </w:r>
-      <w:proofErr w:type="spellStart"/>
-      <w:r>
-        <w:rPr>
-          <w:rFonts w:ascii="Consolas" w:eastAsia="Times New Roman" w:hAnsi="Consolas" w:cs="Courier New"/>
-          <w:b/>
-          <w:bCs/>
-          <w:color w:val="000080"/>
-          <w:szCs w:val="20"/>
-          <w:lang w:eastAsia="uk-UA"/>
-        </w:rPr>
-        <w:t>where</w:t>
-      </w:r>
-      <w:proofErr w:type="spellEnd"/>
-      <w:r>
-        <w:rPr>
-          <w:rFonts w:ascii="Consolas" w:eastAsia="Times New Roman" w:hAnsi="Consolas" w:cs="Courier New"/>
-          <w:b/>
-          <w:bCs/>
-          <w:color w:val="000080"/>
-          <w:szCs w:val="20"/>
-          <w:lang w:eastAsia="uk-UA"/>
-        </w:rPr>
-        <w:t xml:space="preserve"> </w:t>
-      </w:r>
-      <w:proofErr w:type="spellStart"/>
-      <w:r>
-        <w:rPr>
-          <w:rFonts w:ascii="Consolas" w:eastAsia="Times New Roman" w:hAnsi="Consolas" w:cs="Courier New"/>
-          <w:color w:val="000000"/>
-          <w:szCs w:val="20"/>
-          <w:lang w:eastAsia="uk-UA"/>
-        </w:rPr>
-        <w:t>contacts_id</w:t>
-      </w:r>
-      <w:proofErr w:type="spellEnd"/>
-      <w:r>
-        <w:rPr>
-          <w:rFonts w:ascii="Consolas" w:eastAsia="Times New Roman" w:hAnsi="Consolas" w:cs="Courier New"/>
-          <w:color w:val="000000"/>
-          <w:szCs w:val="20"/>
-          <w:lang w:eastAsia="uk-UA"/>
-        </w:rPr>
-        <w:t xml:space="preserve"> &lt; </w:t>
-      </w:r>
-      <w:r>
-        <w:rPr>
-          <w:rFonts w:ascii="Consolas" w:eastAsia="Times New Roman" w:hAnsi="Consolas" w:cs="Courier New"/>
-          <w:color w:val="0000FF"/>
-          <w:szCs w:val="20"/>
-          <w:lang w:eastAsia="uk-UA"/>
-        </w:rPr>
-        <w:t>4</w:t>
-      </w:r>
-      <w:r>
-        <w:rPr>
-          <w:rFonts w:ascii="Consolas" w:eastAsia="Times New Roman" w:hAnsi="Consolas" w:cs="Courier New"/>
-          <w:color w:val="000000"/>
-          <w:szCs w:val="20"/>
-          <w:lang w:eastAsia="uk-UA"/>
-        </w:rPr>
-        <w:t xml:space="preserve">; </w:t>
-      </w:r>
-      <w:r>
-        <w:rPr>
-          <w:rFonts w:ascii="Consolas" w:eastAsia="Times New Roman" w:hAnsi="Consolas" w:cs="Courier New"/>
-          <w:color w:val="000000"/>
-          <w:szCs w:val="20"/>
-          <w:lang w:eastAsia="uk-UA"/>
-        </w:rPr>
-        <w:br/>
+        <w:t xml:space="preserve">   </w:t>
       </w:r>
       <w:r>
         <w:rPr>
@@ -2211,12 +1696,11 @@
     </w:p>
     <w:p>
       <w:pPr>
-        <w:ind w:left="360"/>
+        <w:ind w:left="708"/>
         <w:rPr>
           <w:rFonts w:ascii="Times New Roman" w:hAnsi="Times New Roman" w:cs="Times New Roman"/>
           <w:sz w:val="28"/>
           <w:szCs w:val="28"/>
-          <w:lang w:val="ru-RU"/>
         </w:rPr>
       </w:pPr>
       <w:r>
@@ -2224,12 +1708,11 @@
           <w:noProof/>
           <w:lang w:eastAsia="uk-UA"/>
         </w:rPr>
-        <w:lastRenderedPageBreak/>
         <w:drawing>
-          <wp:inline distT="0" distB="0" distL="0" distR="0">
-            <wp:extent cx="6120765" cy="1645920"/>
-            <wp:effectExtent l="0" t="0" r="0" b="0"/>
-            <wp:docPr id="4" name="Рисунок 4"/>
+          <wp:inline distT="0" distB="0" distL="0" distR="0" wp14:anchorId="26295594" wp14:editId="10064AFE">
+            <wp:extent cx="5234940" cy="1945383"/>
+            <wp:effectExtent l="0" t="0" r="3810" b="0"/>
+            <wp:docPr id="5" name="Рисунок 5"/>
             <wp:cNvGraphicFramePr>
               <a:graphicFrameLocks xmlns:a="http://schemas.openxmlformats.org/drawingml/2006/main" noChangeAspect="1"/>
             </wp:cNvGraphicFramePr>
@@ -2241,13 +1724,7 @@
                     <pic:cNvPicPr/>
                   </pic:nvPicPr>
                   <pic:blipFill>
-                    <a:blip r:embed="rId7">
-                      <a:extLst>
-                        <a:ext uri="{28A0092B-C50C-407E-A947-70E740481C1C}">
-                          <a14:useLocalDpi xmlns:a14="http://schemas.microsoft.com/office/drawing/2010/main" val="0"/>
-                        </a:ext>
-                      </a:extLst>
-                    </a:blip>
+                    <a:blip r:embed="rId7"/>
                     <a:stretch>
                       <a:fillRect/>
                     </a:stretch>
@@ -2255,7 +1732,7 @@
                   <pic:spPr>
                     <a:xfrm>
                       <a:off x="0" y="0"/>
-                      <a:ext cx="6120765" cy="1645920"/>
+                      <a:ext cx="5248195" cy="1950309"/>
                     </a:xfrm>
                     <a:prstGeom prst="rect">
                       <a:avLst/>
@@ -2267,16 +1744,804 @@
           </wp:inline>
         </w:drawing>
       </w:r>
-      <w:r>
+    </w:p>
+    <w:p>
+      <w:pPr>
+        <w:pStyle w:val="a4"/>
+        <w:numPr>
+          <w:ilvl w:val="0"/>
+          <w:numId w:val="1"/>
+        </w:numPr>
+        <w:rPr>
+          <w:rFonts w:ascii="Times New Roman" w:hAnsi="Times New Roman" w:cs="Times New Roman"/>
+          <w:sz w:val="28"/>
+          <w:szCs w:val="28"/>
+        </w:rPr>
+      </w:pPr>
+      <w:r>
+        <w:rPr>
+          <w:rFonts w:ascii="Times New Roman" w:hAnsi="Times New Roman" w:cs="Times New Roman"/>
+          <w:sz w:val="28"/>
+          <w:szCs w:val="28"/>
+        </w:rPr>
+        <w:lastRenderedPageBreak/>
+        <w:t xml:space="preserve">Виконаємо модифікацію значень та видалення в таблиці </w:t>
+      </w:r>
+      <w:r>
+        <w:rPr>
+          <w:rFonts w:ascii="Times New Roman" w:hAnsi="Times New Roman" w:cs="Times New Roman"/>
+          <w:sz w:val="28"/>
+          <w:szCs w:val="28"/>
+          <w:lang w:val="en-US"/>
+        </w:rPr>
+        <w:t>contacts</w:t>
+      </w:r>
+      <w:r>
+        <w:rPr>
+          <w:rFonts w:ascii="Times New Roman" w:hAnsi="Times New Roman" w:cs="Times New Roman"/>
+          <w:sz w:val="28"/>
+          <w:szCs w:val="28"/>
+          <w:lang w:val="ru-RU"/>
+        </w:rPr>
+        <w:t>.</w:t>
+      </w:r>
+    </w:p>
+    <w:p>
+      <w:pPr>
+        <w:pStyle w:val="a4"/>
+        <w:rPr>
+          <w:rFonts w:ascii="Times New Roman" w:hAnsi="Times New Roman" w:cs="Times New Roman"/>
+          <w:sz w:val="28"/>
+          <w:szCs w:val="28"/>
+        </w:rPr>
+      </w:pPr>
+      <w:proofErr w:type="spellStart"/>
+      <w:r>
+        <w:rPr>
+          <w:rFonts w:ascii="Consolas" w:eastAsia="Times New Roman" w:hAnsi="Consolas" w:cs="Courier New"/>
+          <w:b/>
+          <w:bCs/>
+          <w:color w:val="000080"/>
+          <w:szCs w:val="20"/>
+          <w:lang w:eastAsia="uk-UA"/>
+        </w:rPr>
+        <w:t>update</w:t>
+      </w:r>
+      <w:proofErr w:type="spellEnd"/>
+      <w:r>
+        <w:rPr>
+          <w:rFonts w:ascii="Consolas" w:eastAsia="Times New Roman" w:hAnsi="Consolas" w:cs="Courier New"/>
+          <w:b/>
+          <w:bCs/>
+          <w:color w:val="000080"/>
+          <w:szCs w:val="20"/>
+          <w:lang w:eastAsia="uk-UA"/>
+        </w:rPr>
+        <w:t xml:space="preserve"> </w:t>
+      </w:r>
+      <w:proofErr w:type="spellStart"/>
+      <w:r>
+        <w:rPr>
+          <w:rFonts w:ascii="Consolas" w:eastAsia="Times New Roman" w:hAnsi="Consolas" w:cs="Courier New"/>
+          <w:color w:val="000000"/>
+          <w:szCs w:val="20"/>
+          <w:lang w:eastAsia="uk-UA"/>
+        </w:rPr>
+        <w:t>contacts</w:t>
+      </w:r>
+      <w:proofErr w:type="spellEnd"/>
+      <w:r>
+        <w:rPr>
+          <w:rFonts w:ascii="Consolas" w:eastAsia="Times New Roman" w:hAnsi="Consolas" w:cs="Courier New"/>
+          <w:color w:val="000000"/>
+          <w:szCs w:val="20"/>
+          <w:lang w:eastAsia="uk-UA"/>
+        </w:rPr>
+        <w:t xml:space="preserve"> </w:t>
+      </w:r>
+      <w:proofErr w:type="spellStart"/>
+      <w:r>
+        <w:rPr>
+          <w:rFonts w:ascii="Consolas" w:eastAsia="Times New Roman" w:hAnsi="Consolas" w:cs="Courier New"/>
+          <w:b/>
+          <w:bCs/>
+          <w:color w:val="000080"/>
+          <w:szCs w:val="20"/>
+          <w:lang w:eastAsia="uk-UA"/>
+        </w:rPr>
+        <w:t>set</w:t>
+      </w:r>
+      <w:proofErr w:type="spellEnd"/>
+      <w:r>
+        <w:rPr>
+          <w:rFonts w:ascii="Consolas" w:eastAsia="Times New Roman" w:hAnsi="Consolas" w:cs="Courier New"/>
+          <w:b/>
+          <w:bCs/>
+          <w:color w:val="000080"/>
+          <w:szCs w:val="20"/>
+          <w:lang w:eastAsia="uk-UA"/>
+        </w:rPr>
+        <w:t xml:space="preserve">  </w:t>
+      </w:r>
+      <w:proofErr w:type="spellStart"/>
+      <w:r>
+        <w:rPr>
+          <w:rFonts w:ascii="Consolas" w:eastAsia="Times New Roman" w:hAnsi="Consolas" w:cs="Courier New"/>
+          <w:color w:val="000000"/>
+          <w:szCs w:val="20"/>
+          <w:lang w:eastAsia="uk-UA"/>
+        </w:rPr>
+        <w:t>telegram</w:t>
+      </w:r>
+      <w:proofErr w:type="spellEnd"/>
+      <w:r>
+        <w:rPr>
+          <w:rFonts w:ascii="Consolas" w:eastAsia="Times New Roman" w:hAnsi="Consolas" w:cs="Courier New"/>
+          <w:color w:val="000000"/>
+          <w:szCs w:val="20"/>
+          <w:lang w:eastAsia="uk-UA"/>
+        </w:rPr>
+        <w:t xml:space="preserve"> = </w:t>
+      </w:r>
+      <w:r>
+        <w:rPr>
+          <w:rFonts w:ascii="Consolas" w:eastAsia="Times New Roman" w:hAnsi="Consolas" w:cs="Courier New"/>
+          <w:b/>
+          <w:bCs/>
+          <w:color w:val="008000"/>
+          <w:szCs w:val="20"/>
+          <w:lang w:eastAsia="uk-UA"/>
+        </w:rPr>
+        <w:t xml:space="preserve">'https://t.me/qwerty' </w:t>
+      </w:r>
+      <w:proofErr w:type="spellStart"/>
+      <w:r>
+        <w:rPr>
+          <w:rFonts w:ascii="Consolas" w:eastAsia="Times New Roman" w:hAnsi="Consolas" w:cs="Courier New"/>
+          <w:b/>
+          <w:bCs/>
+          <w:color w:val="000080"/>
+          <w:szCs w:val="20"/>
+          <w:lang w:eastAsia="uk-UA"/>
+        </w:rPr>
+        <w:t>where</w:t>
+      </w:r>
+      <w:proofErr w:type="spellEnd"/>
+      <w:r>
+        <w:rPr>
+          <w:rFonts w:ascii="Consolas" w:eastAsia="Times New Roman" w:hAnsi="Consolas" w:cs="Courier New"/>
+          <w:b/>
+          <w:bCs/>
+          <w:color w:val="000080"/>
+          <w:szCs w:val="20"/>
+          <w:lang w:eastAsia="uk-UA"/>
+        </w:rPr>
+        <w:t xml:space="preserve"> </w:t>
+      </w:r>
+      <w:proofErr w:type="spellStart"/>
+      <w:r>
+        <w:rPr>
+          <w:rFonts w:ascii="Consolas" w:eastAsia="Times New Roman" w:hAnsi="Consolas" w:cs="Courier New"/>
+          <w:color w:val="000000"/>
+          <w:szCs w:val="20"/>
+          <w:lang w:eastAsia="uk-UA"/>
+        </w:rPr>
+        <w:t>email</w:t>
+      </w:r>
+      <w:proofErr w:type="spellEnd"/>
+      <w:r>
+        <w:rPr>
+          <w:rFonts w:ascii="Consolas" w:eastAsia="Times New Roman" w:hAnsi="Consolas" w:cs="Courier New"/>
+          <w:color w:val="000000"/>
+          <w:szCs w:val="20"/>
+          <w:lang w:eastAsia="uk-UA"/>
+        </w:rPr>
+        <w:t xml:space="preserve"> = </w:t>
+      </w:r>
+      <w:r>
+        <w:rPr>
+          <w:rFonts w:ascii="Consolas" w:eastAsia="Times New Roman" w:hAnsi="Consolas" w:cs="Courier New"/>
+          <w:b/>
+          <w:bCs/>
+          <w:color w:val="008000"/>
+          <w:szCs w:val="20"/>
+          <w:lang w:eastAsia="uk-UA"/>
+        </w:rPr>
+        <w:t>'user1_email@gmail.com'</w:t>
+      </w:r>
+      <w:r>
+        <w:rPr>
+          <w:rFonts w:ascii="Consolas" w:eastAsia="Times New Roman" w:hAnsi="Consolas" w:cs="Courier New"/>
+          <w:color w:val="000000"/>
+          <w:szCs w:val="20"/>
+          <w:lang w:eastAsia="uk-UA"/>
+        </w:rPr>
+        <w:t>;</w:t>
+      </w:r>
+      <w:r>
+        <w:rPr>
+          <w:rFonts w:ascii="Consolas" w:eastAsia="Times New Roman" w:hAnsi="Consolas" w:cs="Courier New"/>
+          <w:color w:val="000000"/>
+          <w:szCs w:val="20"/>
+          <w:lang w:eastAsia="uk-UA"/>
+        </w:rPr>
+        <w:br/>
+      </w:r>
+      <w:proofErr w:type="spellStart"/>
+      <w:r>
+        <w:rPr>
+          <w:rFonts w:ascii="Consolas" w:eastAsia="Times New Roman" w:hAnsi="Consolas" w:cs="Courier New"/>
+          <w:b/>
+          <w:bCs/>
+          <w:color w:val="000080"/>
+          <w:szCs w:val="20"/>
+          <w:lang w:eastAsia="uk-UA"/>
+        </w:rPr>
+        <w:t>update</w:t>
+      </w:r>
+      <w:proofErr w:type="spellEnd"/>
+      <w:r>
+        <w:rPr>
+          <w:rFonts w:ascii="Consolas" w:eastAsia="Times New Roman" w:hAnsi="Consolas" w:cs="Courier New"/>
+          <w:b/>
+          <w:bCs/>
+          <w:color w:val="000080"/>
+          <w:szCs w:val="20"/>
+          <w:lang w:eastAsia="uk-UA"/>
+        </w:rPr>
+        <w:t xml:space="preserve"> </w:t>
+      </w:r>
+      <w:proofErr w:type="spellStart"/>
+      <w:r>
+        <w:rPr>
+          <w:rFonts w:ascii="Consolas" w:eastAsia="Times New Roman" w:hAnsi="Consolas" w:cs="Courier New"/>
+          <w:color w:val="000000"/>
+          <w:szCs w:val="20"/>
+          <w:lang w:eastAsia="uk-UA"/>
+        </w:rPr>
+        <w:t>contacts</w:t>
+      </w:r>
+      <w:proofErr w:type="spellEnd"/>
+      <w:r>
+        <w:rPr>
+          <w:rFonts w:ascii="Consolas" w:eastAsia="Times New Roman" w:hAnsi="Consolas" w:cs="Courier New"/>
+          <w:color w:val="000000"/>
+          <w:szCs w:val="20"/>
+          <w:lang w:eastAsia="uk-UA"/>
+        </w:rPr>
+        <w:t xml:space="preserve"> </w:t>
+      </w:r>
+      <w:proofErr w:type="spellStart"/>
+      <w:r>
+        <w:rPr>
+          <w:rFonts w:ascii="Consolas" w:eastAsia="Times New Roman" w:hAnsi="Consolas" w:cs="Courier New"/>
+          <w:b/>
+          <w:bCs/>
+          <w:color w:val="000080"/>
+          <w:szCs w:val="20"/>
+          <w:lang w:eastAsia="uk-UA"/>
+        </w:rPr>
+        <w:t>set</w:t>
+      </w:r>
+      <w:proofErr w:type="spellEnd"/>
+      <w:r>
+        <w:rPr>
+          <w:rFonts w:ascii="Consolas" w:eastAsia="Times New Roman" w:hAnsi="Consolas" w:cs="Courier New"/>
+          <w:b/>
+          <w:bCs/>
+          <w:color w:val="000080"/>
+          <w:szCs w:val="20"/>
+          <w:lang w:eastAsia="uk-UA"/>
+        </w:rPr>
+        <w:t xml:space="preserve"> </w:t>
+      </w:r>
+      <w:proofErr w:type="spellStart"/>
+      <w:r>
+        <w:rPr>
+          <w:rFonts w:ascii="Consolas" w:eastAsia="Times New Roman" w:hAnsi="Consolas" w:cs="Courier New"/>
+          <w:color w:val="000000"/>
+          <w:szCs w:val="20"/>
+          <w:lang w:eastAsia="uk-UA"/>
+        </w:rPr>
+        <w:t>contacts_id</w:t>
+      </w:r>
+      <w:proofErr w:type="spellEnd"/>
+      <w:r>
+        <w:rPr>
+          <w:rFonts w:ascii="Consolas" w:eastAsia="Times New Roman" w:hAnsi="Consolas" w:cs="Courier New"/>
+          <w:color w:val="000000"/>
+          <w:szCs w:val="20"/>
+          <w:lang w:eastAsia="uk-UA"/>
+        </w:rPr>
+        <w:t xml:space="preserve"> = </w:t>
+      </w:r>
+      <w:proofErr w:type="spellStart"/>
+      <w:r>
+        <w:rPr>
+          <w:rFonts w:ascii="Consolas" w:eastAsia="Times New Roman" w:hAnsi="Consolas" w:cs="Courier New"/>
+          <w:color w:val="000000"/>
+          <w:szCs w:val="20"/>
+          <w:lang w:eastAsia="uk-UA"/>
+        </w:rPr>
+        <w:t>contacts_id</w:t>
+      </w:r>
+      <w:proofErr w:type="spellEnd"/>
+      <w:r>
+        <w:rPr>
+          <w:rFonts w:ascii="Consolas" w:eastAsia="Times New Roman" w:hAnsi="Consolas" w:cs="Courier New"/>
+          <w:color w:val="000000"/>
+          <w:szCs w:val="20"/>
+          <w:lang w:eastAsia="uk-UA"/>
+        </w:rPr>
+        <w:t xml:space="preserve"> + </w:t>
+      </w:r>
+      <w:r>
+        <w:rPr>
+          <w:rFonts w:ascii="Consolas" w:eastAsia="Times New Roman" w:hAnsi="Consolas" w:cs="Courier New"/>
+          <w:color w:val="0000FF"/>
+          <w:szCs w:val="20"/>
+          <w:lang w:eastAsia="uk-UA"/>
+        </w:rPr>
+        <w:t xml:space="preserve">1 </w:t>
+      </w:r>
+      <w:proofErr w:type="spellStart"/>
+      <w:r>
+        <w:rPr>
+          <w:rFonts w:ascii="Consolas" w:eastAsia="Times New Roman" w:hAnsi="Consolas" w:cs="Courier New"/>
+          <w:b/>
+          <w:bCs/>
+          <w:color w:val="000080"/>
+          <w:szCs w:val="20"/>
+          <w:lang w:eastAsia="uk-UA"/>
+        </w:rPr>
+        <w:t>order</w:t>
+      </w:r>
+      <w:proofErr w:type="spellEnd"/>
+      <w:r>
+        <w:rPr>
+          <w:rFonts w:ascii="Consolas" w:eastAsia="Times New Roman" w:hAnsi="Consolas" w:cs="Courier New"/>
+          <w:b/>
+          <w:bCs/>
+          <w:color w:val="000080"/>
+          <w:szCs w:val="20"/>
+          <w:lang w:eastAsia="uk-UA"/>
+        </w:rPr>
+        <w:t xml:space="preserve"> </w:t>
+      </w:r>
+      <w:proofErr w:type="spellStart"/>
+      <w:r>
+        <w:rPr>
+          <w:rFonts w:ascii="Consolas" w:eastAsia="Times New Roman" w:hAnsi="Consolas" w:cs="Courier New"/>
+          <w:b/>
+          <w:bCs/>
+          <w:color w:val="000080"/>
+          <w:szCs w:val="20"/>
+          <w:lang w:eastAsia="uk-UA"/>
+        </w:rPr>
+        <w:t>by</w:t>
+      </w:r>
+      <w:proofErr w:type="spellEnd"/>
+      <w:r>
+        <w:rPr>
+          <w:rFonts w:ascii="Consolas" w:eastAsia="Times New Roman" w:hAnsi="Consolas" w:cs="Courier New"/>
+          <w:b/>
+          <w:bCs/>
+          <w:color w:val="000080"/>
+          <w:szCs w:val="20"/>
+          <w:lang w:eastAsia="uk-UA"/>
+        </w:rPr>
+        <w:t xml:space="preserve"> </w:t>
+      </w:r>
+      <w:proofErr w:type="spellStart"/>
+      <w:r>
+        <w:rPr>
+          <w:rFonts w:ascii="Consolas" w:eastAsia="Times New Roman" w:hAnsi="Consolas" w:cs="Courier New"/>
+          <w:color w:val="000000"/>
+          <w:szCs w:val="20"/>
+          <w:lang w:eastAsia="uk-UA"/>
+        </w:rPr>
+        <w:t>contacts_id</w:t>
+      </w:r>
+      <w:proofErr w:type="spellEnd"/>
+      <w:r>
+        <w:rPr>
+          <w:rFonts w:ascii="Consolas" w:eastAsia="Times New Roman" w:hAnsi="Consolas" w:cs="Courier New"/>
+          <w:color w:val="000000"/>
+          <w:szCs w:val="20"/>
+          <w:lang w:eastAsia="uk-UA"/>
+        </w:rPr>
+        <w:t xml:space="preserve"> </w:t>
+      </w:r>
+      <w:proofErr w:type="spellStart"/>
+      <w:r>
+        <w:rPr>
+          <w:rFonts w:ascii="Consolas" w:eastAsia="Times New Roman" w:hAnsi="Consolas" w:cs="Courier New"/>
+          <w:b/>
+          <w:bCs/>
+          <w:color w:val="000080"/>
+          <w:szCs w:val="20"/>
+          <w:lang w:eastAsia="uk-UA"/>
+        </w:rPr>
+        <w:t>desc</w:t>
+      </w:r>
+      <w:proofErr w:type="spellEnd"/>
+      <w:r>
+        <w:rPr>
+          <w:rFonts w:ascii="Consolas" w:eastAsia="Times New Roman" w:hAnsi="Consolas" w:cs="Courier New"/>
+          <w:color w:val="000000"/>
+          <w:szCs w:val="20"/>
+          <w:lang w:eastAsia="uk-UA"/>
+        </w:rPr>
+        <w:t>;</w:t>
+      </w:r>
+      <w:r>
+        <w:rPr>
+          <w:rFonts w:ascii="Consolas" w:eastAsia="Times New Roman" w:hAnsi="Consolas" w:cs="Courier New"/>
+          <w:color w:val="000000"/>
+          <w:szCs w:val="20"/>
+          <w:lang w:eastAsia="uk-UA"/>
+        </w:rPr>
+        <w:br/>
+      </w:r>
+      <w:r>
+        <w:rPr>
+          <w:rFonts w:ascii="Consolas" w:eastAsia="Times New Roman" w:hAnsi="Consolas" w:cs="Courier New"/>
+          <w:color w:val="000000"/>
+          <w:szCs w:val="20"/>
+          <w:lang w:eastAsia="uk-UA"/>
+        </w:rPr>
+        <w:br/>
+      </w:r>
+      <w:proofErr w:type="spellStart"/>
+      <w:r>
+        <w:rPr>
+          <w:rFonts w:ascii="Consolas" w:eastAsia="Times New Roman" w:hAnsi="Consolas" w:cs="Courier New"/>
+          <w:b/>
+          <w:bCs/>
+          <w:color w:val="000080"/>
+          <w:szCs w:val="20"/>
+          <w:lang w:eastAsia="uk-UA"/>
+        </w:rPr>
+        <w:t>select</w:t>
+      </w:r>
+      <w:proofErr w:type="spellEnd"/>
+      <w:r>
+        <w:rPr>
+          <w:rFonts w:ascii="Consolas" w:eastAsia="Times New Roman" w:hAnsi="Consolas" w:cs="Courier New"/>
+          <w:b/>
+          <w:bCs/>
+          <w:color w:val="000080"/>
+          <w:szCs w:val="20"/>
+          <w:lang w:eastAsia="uk-UA"/>
+        </w:rPr>
+        <w:t xml:space="preserve"> </w:t>
+      </w:r>
+      <w:r>
+        <w:rPr>
+          <w:rFonts w:ascii="Consolas" w:eastAsia="Times New Roman" w:hAnsi="Consolas" w:cs="Courier New"/>
+          <w:i/>
+          <w:iCs/>
+          <w:color w:val="000000"/>
+          <w:szCs w:val="20"/>
+          <w:lang w:eastAsia="uk-UA"/>
+        </w:rPr>
+        <w:t xml:space="preserve">* </w:t>
+      </w:r>
+      <w:proofErr w:type="spellStart"/>
+      <w:r>
+        <w:rPr>
+          <w:rFonts w:ascii="Consolas" w:eastAsia="Times New Roman" w:hAnsi="Consolas" w:cs="Courier New"/>
+          <w:b/>
+          <w:bCs/>
+          <w:color w:val="000080"/>
+          <w:szCs w:val="20"/>
+          <w:lang w:eastAsia="uk-UA"/>
+        </w:rPr>
+        <w:t>from</w:t>
+      </w:r>
+      <w:proofErr w:type="spellEnd"/>
+      <w:r>
+        <w:rPr>
+          <w:rFonts w:ascii="Consolas" w:eastAsia="Times New Roman" w:hAnsi="Consolas" w:cs="Courier New"/>
+          <w:b/>
+          <w:bCs/>
+          <w:color w:val="000080"/>
+          <w:szCs w:val="20"/>
+          <w:lang w:eastAsia="uk-UA"/>
+        </w:rPr>
+        <w:t xml:space="preserve"> </w:t>
+      </w:r>
+      <w:proofErr w:type="spellStart"/>
+      <w:r>
+        <w:rPr>
+          <w:rFonts w:ascii="Consolas" w:eastAsia="Times New Roman" w:hAnsi="Consolas" w:cs="Courier New"/>
+          <w:color w:val="000000"/>
+          <w:szCs w:val="20"/>
+          <w:lang w:eastAsia="uk-UA"/>
+        </w:rPr>
+        <w:t>contacts</w:t>
+      </w:r>
+      <w:proofErr w:type="spellEnd"/>
+      <w:r>
+        <w:rPr>
+          <w:rFonts w:ascii="Consolas" w:eastAsia="Times New Roman" w:hAnsi="Consolas" w:cs="Courier New"/>
+          <w:color w:val="000000"/>
+          <w:szCs w:val="20"/>
+          <w:lang w:eastAsia="uk-UA"/>
+        </w:rPr>
+        <w:t>;</w:t>
+      </w:r>
+      <w:r>
+        <w:rPr>
+          <w:rFonts w:ascii="Consolas" w:eastAsia="Times New Roman" w:hAnsi="Consolas" w:cs="Courier New"/>
+          <w:color w:val="000000"/>
+          <w:szCs w:val="20"/>
+          <w:lang w:eastAsia="uk-UA"/>
+        </w:rPr>
+        <w:br/>
+      </w:r>
+      <w:r>
+        <w:rPr>
+          <w:rFonts w:ascii="Consolas" w:eastAsia="Times New Roman" w:hAnsi="Consolas" w:cs="Courier New"/>
+          <w:color w:val="000000"/>
+          <w:szCs w:val="20"/>
+          <w:lang w:eastAsia="uk-UA"/>
+        </w:rPr>
+        <w:br/>
+      </w:r>
+      <w:proofErr w:type="spellStart"/>
+      <w:r>
+        <w:rPr>
+          <w:rFonts w:ascii="Consolas" w:eastAsia="Times New Roman" w:hAnsi="Consolas" w:cs="Courier New"/>
+          <w:b/>
+          <w:bCs/>
+          <w:color w:val="000080"/>
+          <w:szCs w:val="20"/>
+          <w:lang w:eastAsia="uk-UA"/>
+        </w:rPr>
+        <w:t>delete</w:t>
+      </w:r>
+      <w:proofErr w:type="spellEnd"/>
+      <w:r>
+        <w:rPr>
+          <w:rFonts w:ascii="Consolas" w:eastAsia="Times New Roman" w:hAnsi="Consolas" w:cs="Courier New"/>
+          <w:b/>
+          <w:bCs/>
+          <w:color w:val="000080"/>
+          <w:szCs w:val="20"/>
+          <w:lang w:eastAsia="uk-UA"/>
+        </w:rPr>
+        <w:t xml:space="preserve"> </w:t>
+      </w:r>
+      <w:proofErr w:type="spellStart"/>
+      <w:r>
+        <w:rPr>
+          <w:rFonts w:ascii="Consolas" w:eastAsia="Times New Roman" w:hAnsi="Consolas" w:cs="Courier New"/>
+          <w:b/>
+          <w:bCs/>
+          <w:color w:val="000080"/>
+          <w:szCs w:val="20"/>
+          <w:lang w:eastAsia="uk-UA"/>
+        </w:rPr>
+        <w:t>from</w:t>
+      </w:r>
+      <w:proofErr w:type="spellEnd"/>
+      <w:r>
+        <w:rPr>
+          <w:rFonts w:ascii="Consolas" w:eastAsia="Times New Roman" w:hAnsi="Consolas" w:cs="Courier New"/>
+          <w:b/>
+          <w:bCs/>
+          <w:color w:val="000080"/>
+          <w:szCs w:val="20"/>
+          <w:lang w:eastAsia="uk-UA"/>
+        </w:rPr>
+        <w:t xml:space="preserve"> </w:t>
+      </w:r>
+      <w:proofErr w:type="spellStart"/>
+      <w:r>
+        <w:rPr>
+          <w:rFonts w:ascii="Consolas" w:eastAsia="Times New Roman" w:hAnsi="Consolas" w:cs="Courier New"/>
+          <w:color w:val="000000"/>
+          <w:szCs w:val="20"/>
+          <w:lang w:eastAsia="uk-UA"/>
+        </w:rPr>
+        <w:t>contacts</w:t>
+      </w:r>
+      <w:proofErr w:type="spellEnd"/>
+      <w:r>
+        <w:rPr>
+          <w:rFonts w:ascii="Consolas" w:eastAsia="Times New Roman" w:hAnsi="Consolas" w:cs="Courier New"/>
+          <w:color w:val="000000"/>
+          <w:szCs w:val="20"/>
+          <w:lang w:eastAsia="uk-UA"/>
+        </w:rPr>
+        <w:t xml:space="preserve"> </w:t>
+      </w:r>
+      <w:proofErr w:type="spellStart"/>
+      <w:r>
+        <w:rPr>
+          <w:rFonts w:ascii="Consolas" w:eastAsia="Times New Roman" w:hAnsi="Consolas" w:cs="Courier New"/>
+          <w:b/>
+          <w:bCs/>
+          <w:color w:val="000080"/>
+          <w:szCs w:val="20"/>
+          <w:lang w:eastAsia="uk-UA"/>
+        </w:rPr>
+        <w:t>where</w:t>
+      </w:r>
+      <w:proofErr w:type="spellEnd"/>
+      <w:r>
+        <w:rPr>
+          <w:rFonts w:ascii="Consolas" w:eastAsia="Times New Roman" w:hAnsi="Consolas" w:cs="Courier New"/>
+          <w:b/>
+          <w:bCs/>
+          <w:color w:val="000080"/>
+          <w:szCs w:val="20"/>
+          <w:lang w:eastAsia="uk-UA"/>
+        </w:rPr>
+        <w:t xml:space="preserve"> </w:t>
+      </w:r>
+      <w:proofErr w:type="spellStart"/>
+      <w:r>
+        <w:rPr>
+          <w:rFonts w:ascii="Consolas" w:eastAsia="Times New Roman" w:hAnsi="Consolas" w:cs="Courier New"/>
+          <w:color w:val="000000"/>
+          <w:szCs w:val="20"/>
+          <w:lang w:eastAsia="uk-UA"/>
+        </w:rPr>
+        <w:t>contacts_id</w:t>
+      </w:r>
+      <w:proofErr w:type="spellEnd"/>
+      <w:r>
+        <w:rPr>
+          <w:rFonts w:ascii="Consolas" w:eastAsia="Times New Roman" w:hAnsi="Consolas" w:cs="Courier New"/>
+          <w:color w:val="000000"/>
+          <w:szCs w:val="20"/>
+          <w:lang w:eastAsia="uk-UA"/>
+        </w:rPr>
+        <w:t xml:space="preserve"> &lt; </w:t>
+      </w:r>
+      <w:r>
+        <w:rPr>
+          <w:rFonts w:ascii="Consolas" w:eastAsia="Times New Roman" w:hAnsi="Consolas" w:cs="Courier New"/>
+          <w:color w:val="0000FF"/>
+          <w:szCs w:val="20"/>
+          <w:lang w:eastAsia="uk-UA"/>
+        </w:rPr>
+        <w:t>4</w:t>
+      </w:r>
+      <w:r>
+        <w:rPr>
+          <w:rFonts w:ascii="Consolas" w:eastAsia="Times New Roman" w:hAnsi="Consolas" w:cs="Courier New"/>
+          <w:color w:val="000000"/>
+          <w:szCs w:val="20"/>
+          <w:lang w:eastAsia="uk-UA"/>
+        </w:rPr>
+        <w:t xml:space="preserve">; </w:t>
+      </w:r>
+      <w:r>
+        <w:rPr>
+          <w:rFonts w:ascii="Consolas" w:eastAsia="Times New Roman" w:hAnsi="Consolas" w:cs="Courier New"/>
+          <w:color w:val="000000"/>
+          <w:szCs w:val="20"/>
+          <w:lang w:eastAsia="uk-UA"/>
+        </w:rPr>
+        <w:br/>
+      </w:r>
+      <w:r>
+        <w:rPr>
+          <w:rFonts w:ascii="Consolas" w:eastAsia="Times New Roman" w:hAnsi="Consolas" w:cs="Courier New"/>
+          <w:color w:val="000000"/>
+          <w:szCs w:val="20"/>
+          <w:lang w:eastAsia="uk-UA"/>
+        </w:rPr>
+        <w:br/>
+      </w:r>
+      <w:proofErr w:type="spellStart"/>
+      <w:r>
+        <w:rPr>
+          <w:rFonts w:ascii="Consolas" w:eastAsia="Times New Roman" w:hAnsi="Consolas" w:cs="Courier New"/>
+          <w:b/>
+          <w:bCs/>
+          <w:color w:val="000080"/>
+          <w:szCs w:val="20"/>
+          <w:lang w:eastAsia="uk-UA"/>
+        </w:rPr>
+        <w:t>select</w:t>
+      </w:r>
+      <w:proofErr w:type="spellEnd"/>
+      <w:r>
+        <w:rPr>
+          <w:rFonts w:ascii="Consolas" w:eastAsia="Times New Roman" w:hAnsi="Consolas" w:cs="Courier New"/>
+          <w:b/>
+          <w:bCs/>
+          <w:color w:val="000080"/>
+          <w:szCs w:val="20"/>
+          <w:lang w:eastAsia="uk-UA"/>
+        </w:rPr>
+        <w:t xml:space="preserve"> </w:t>
+      </w:r>
+      <w:r>
+        <w:rPr>
+          <w:rFonts w:ascii="Consolas" w:eastAsia="Times New Roman" w:hAnsi="Consolas" w:cs="Courier New"/>
+          <w:i/>
+          <w:iCs/>
+          <w:color w:val="000000"/>
+          <w:szCs w:val="20"/>
+          <w:lang w:eastAsia="uk-UA"/>
+        </w:rPr>
+        <w:t xml:space="preserve">* </w:t>
+      </w:r>
+      <w:proofErr w:type="spellStart"/>
+      <w:r>
+        <w:rPr>
+          <w:rFonts w:ascii="Consolas" w:eastAsia="Times New Roman" w:hAnsi="Consolas" w:cs="Courier New"/>
+          <w:b/>
+          <w:bCs/>
+          <w:color w:val="000080"/>
+          <w:szCs w:val="20"/>
+          <w:lang w:eastAsia="uk-UA"/>
+        </w:rPr>
+        <w:t>from</w:t>
+      </w:r>
+      <w:proofErr w:type="spellEnd"/>
+      <w:r>
+        <w:rPr>
+          <w:rFonts w:ascii="Consolas" w:eastAsia="Times New Roman" w:hAnsi="Consolas" w:cs="Courier New"/>
+          <w:b/>
+          <w:bCs/>
+          <w:color w:val="000080"/>
+          <w:szCs w:val="20"/>
+          <w:lang w:eastAsia="uk-UA"/>
+        </w:rPr>
+        <w:t xml:space="preserve"> </w:t>
+      </w:r>
+      <w:proofErr w:type="spellStart"/>
+      <w:r>
+        <w:rPr>
+          <w:rFonts w:ascii="Consolas" w:eastAsia="Times New Roman" w:hAnsi="Consolas" w:cs="Courier New"/>
+          <w:color w:val="000000"/>
+          <w:szCs w:val="20"/>
+          <w:lang w:eastAsia="uk-UA"/>
+        </w:rPr>
+        <w:t>contacts</w:t>
+      </w:r>
+      <w:proofErr w:type="spellEnd"/>
+      <w:r>
+        <w:rPr>
+          <w:rFonts w:ascii="Consolas" w:eastAsia="Times New Roman" w:hAnsi="Consolas" w:cs="Courier New"/>
+          <w:color w:val="000000"/>
+          <w:szCs w:val="20"/>
+          <w:lang w:eastAsia="uk-UA"/>
+        </w:rPr>
+        <w:t>;</w:t>
+      </w:r>
+    </w:p>
+    <w:p>
+      <w:pPr>
+        <w:ind w:left="360"/>
         <w:rPr>
           <w:noProof/>
           <w:lang w:eastAsia="uk-UA"/>
         </w:rPr>
+      </w:pPr>
+      <w:r>
+        <w:rPr>
+          <w:noProof/>
+          <w:lang w:eastAsia="uk-UA"/>
+        </w:rPr>
+        <w:t xml:space="preserve"> </w:t>
+      </w:r>
+      <w:r>
+        <w:rPr>
+          <w:noProof/>
+          <w:lang w:eastAsia="uk-UA"/>
+        </w:rPr>
         <w:drawing>
-          <wp:inline distT="0" distB="0" distL="0" distR="0" wp14:anchorId="76064A3F" wp14:editId="6A5B3DCF">
-            <wp:extent cx="6120765" cy="1805940"/>
-            <wp:effectExtent l="0" t="0" r="0" b="3810"/>
-            <wp:docPr id="3" name="Рисунок 3"/>
+          <wp:inline distT="0" distB="0" distL="0" distR="0" wp14:anchorId="6E003884" wp14:editId="2D1E06D9">
+            <wp:extent cx="5059680" cy="2158461"/>
+            <wp:effectExtent l="0" t="0" r="7620" b="0"/>
+            <wp:docPr id="7" name="Рисунок 7"/>
             <wp:cNvGraphicFramePr>
               <a:graphicFrameLocks xmlns:a="http://schemas.openxmlformats.org/drawingml/2006/main" noChangeAspect="1"/>
             </wp:cNvGraphicFramePr>
@@ -2288,13 +2553,7 @@
                     <pic:cNvPicPr/>
                   </pic:nvPicPr>
                   <pic:blipFill>
-                    <a:blip r:embed="rId8">
-                      <a:extLst>
-                        <a:ext uri="{28A0092B-C50C-407E-A947-70E740481C1C}">
-                          <a14:useLocalDpi xmlns:a14="http://schemas.microsoft.com/office/drawing/2010/main" val="0"/>
-                        </a:ext>
-                      </a:extLst>
-                    </a:blip>
+                    <a:blip r:embed="rId8"/>
                     <a:stretch>
                       <a:fillRect/>
                     </a:stretch>
@@ -2302,7 +2561,7 @@
                   <pic:spPr>
                     <a:xfrm>
                       <a:off x="0" y="0"/>
-                      <a:ext cx="6120765" cy="1805940"/>
+                      <a:ext cx="5072866" cy="2164086"/>
                     </a:xfrm>
                     <a:prstGeom prst="rect">
                       <a:avLst/>
@@ -2314,6 +2573,60 @@
           </wp:inline>
         </w:drawing>
       </w:r>
+    </w:p>
+    <w:p>
+      <w:pPr>
+        <w:ind w:left="360"/>
+        <w:rPr>
+          <w:rFonts w:ascii="Times New Roman" w:hAnsi="Times New Roman" w:cs="Times New Roman"/>
+          <w:sz w:val="28"/>
+          <w:szCs w:val="28"/>
+          <w:lang w:val="ru-RU"/>
+        </w:rPr>
+      </w:pPr>
+      <w:bookmarkStart w:id="0" w:name="_GoBack"/>
+      <w:r>
+        <w:rPr>
+          <w:noProof/>
+          <w:lang w:eastAsia="uk-UA"/>
+        </w:rPr>
+        <w:drawing>
+          <wp:inline distT="0" distB="0" distL="0" distR="0" wp14:anchorId="74FF325E" wp14:editId="382F42CE">
+            <wp:extent cx="6120765" cy="1843405"/>
+            <wp:effectExtent l="0" t="0" r="0" b="4445"/>
+            <wp:docPr id="8" name="Рисунок 8"/>
+            <wp:cNvGraphicFramePr>
+              <a:graphicFrameLocks xmlns:a="http://schemas.openxmlformats.org/drawingml/2006/main" noChangeAspect="1"/>
+            </wp:cNvGraphicFramePr>
+            <a:graphic xmlns:a="http://schemas.openxmlformats.org/drawingml/2006/main">
+              <a:graphicData uri="http://schemas.openxmlformats.org/drawingml/2006/picture">
+                <pic:pic xmlns:pic="http://schemas.openxmlformats.org/drawingml/2006/picture">
+                  <pic:nvPicPr>
+                    <pic:cNvPr id="1" name=""/>
+                    <pic:cNvPicPr/>
+                  </pic:nvPicPr>
+                  <pic:blipFill>
+                    <a:blip r:embed="rId9"/>
+                    <a:stretch>
+                      <a:fillRect/>
+                    </a:stretch>
+                  </pic:blipFill>
+                  <pic:spPr>
+                    <a:xfrm>
+                      <a:off x="0" y="0"/>
+                      <a:ext cx="6120765" cy="1843405"/>
+                    </a:xfrm>
+                    <a:prstGeom prst="rect">
+                      <a:avLst/>
+                    </a:prstGeom>
+                  </pic:spPr>
+                </pic:pic>
+              </a:graphicData>
+            </a:graphic>
+          </wp:inline>
+        </w:drawing>
+      </w:r>
+      <w:bookmarkEnd w:id="0"/>
     </w:p>
     <w:p>
       <w:pPr>
@@ -2439,15 +2752,6 @@
         </w:rPr>
         <w:br/>
       </w:r>
-      <w:r>
-        <w:rPr>
-          <w:rFonts w:ascii="Consolas" w:eastAsia="Times New Roman" w:hAnsi="Consolas" w:cs="Courier New"/>
-          <w:color w:val="000000"/>
-          <w:szCs w:val="20"/>
-          <w:lang w:eastAsia="uk-UA"/>
-        </w:rPr>
-        <w:br/>
-      </w:r>
       <w:proofErr w:type="spellStart"/>
       <w:r>
         <w:rPr>
@@ -2998,6 +3302,188 @@
         </w:rPr>
         <w:br/>
       </w:r>
+      <w:r>
+        <w:rPr>
+          <w:rFonts w:ascii="Consolas" w:eastAsia="Times New Roman" w:hAnsi="Consolas" w:cs="Courier New"/>
+          <w:b/>
+          <w:bCs/>
+          <w:color w:val="000080"/>
+          <w:szCs w:val="20"/>
+          <w:lang w:eastAsia="uk-UA"/>
+        </w:rPr>
+        <w:t xml:space="preserve">SHOW VARIABLES LIKE </w:t>
+      </w:r>
+      <w:r>
+        <w:rPr>
+          <w:rFonts w:ascii="Consolas" w:eastAsia="Times New Roman" w:hAnsi="Consolas" w:cs="Courier New"/>
+          <w:color w:val="000000"/>
+          <w:szCs w:val="20"/>
+          <w:lang w:eastAsia="uk-UA"/>
+        </w:rPr>
+        <w:t>"</w:t>
+      </w:r>
+      <w:proofErr w:type="spellStart"/>
+      <w:r>
+        <w:rPr>
+          <w:rFonts w:ascii="Consolas" w:eastAsia="Times New Roman" w:hAnsi="Consolas" w:cs="Courier New"/>
+          <w:color w:val="000000"/>
+          <w:szCs w:val="20"/>
+          <w:lang w:eastAsia="uk-UA"/>
+        </w:rPr>
+        <w:t>secure_file_priv</w:t>
+      </w:r>
+      <w:proofErr w:type="spellEnd"/>
+      <w:r>
+        <w:rPr>
+          <w:rFonts w:ascii="Consolas" w:eastAsia="Times New Roman" w:hAnsi="Consolas" w:cs="Courier New"/>
+          <w:color w:val="000000"/>
+          <w:szCs w:val="20"/>
+          <w:lang w:eastAsia="uk-UA"/>
+        </w:rPr>
+        <w:t>";</w:t>
+      </w:r>
+      <w:r>
+        <w:rPr>
+          <w:rFonts w:ascii="Consolas" w:eastAsia="Times New Roman" w:hAnsi="Consolas" w:cs="Courier New"/>
+          <w:color w:val="000000"/>
+          <w:szCs w:val="20"/>
+          <w:lang w:eastAsia="uk-UA"/>
+        </w:rPr>
+        <w:br/>
+        <w:t xml:space="preserve">    </w:t>
+      </w:r>
+      <w:r>
+        <w:rPr>
+          <w:rFonts w:ascii="Consolas" w:eastAsia="Times New Roman" w:hAnsi="Consolas" w:cs="Courier New"/>
+          <w:color w:val="000000"/>
+          <w:szCs w:val="20"/>
+          <w:lang w:eastAsia="uk-UA"/>
+        </w:rPr>
+        <w:br/>
+      </w:r>
+      <w:r>
+        <w:rPr>
+          <w:rFonts w:ascii="Consolas" w:eastAsia="Times New Roman" w:hAnsi="Consolas" w:cs="Courier New"/>
+          <w:b/>
+          <w:bCs/>
+          <w:color w:val="000080"/>
+          <w:szCs w:val="20"/>
+          <w:lang w:eastAsia="uk-UA"/>
+        </w:rPr>
+        <w:t xml:space="preserve">LOAD DATA INFILE </w:t>
+      </w:r>
+      <w:r>
+        <w:rPr>
+          <w:rFonts w:ascii="Consolas" w:eastAsia="Times New Roman" w:hAnsi="Consolas" w:cs="Courier New"/>
+          <w:b/>
+          <w:bCs/>
+          <w:color w:val="008000"/>
+          <w:szCs w:val="20"/>
+          <w:lang w:eastAsia="uk-UA"/>
+        </w:rPr>
+        <w:t>'D:</w:t>
+      </w:r>
+      <w:r>
+        <w:rPr>
+          <w:rFonts w:ascii="Consolas" w:eastAsia="Times New Roman" w:hAnsi="Consolas" w:cs="Courier New"/>
+          <w:color w:val="000000"/>
+          <w:szCs w:val="20"/>
+          <w:lang w:eastAsia="uk-UA"/>
+        </w:rPr>
+        <w:t>\</w:t>
+      </w:r>
+      <w:proofErr w:type="spellStart"/>
+      <w:r>
+        <w:rPr>
+          <w:rFonts w:ascii="Consolas" w:eastAsia="Times New Roman" w:hAnsi="Consolas" w:cs="Courier New"/>
+          <w:color w:val="000000"/>
+          <w:szCs w:val="20"/>
+          <w:lang w:eastAsia="uk-UA"/>
+        </w:rPr>
+        <w:t>m</w:t>
+      </w:r>
+      <w:r>
+        <w:rPr>
+          <w:rFonts w:ascii="Consolas" w:eastAsia="Times New Roman" w:hAnsi="Consolas" w:cs="Courier New"/>
+          <w:b/>
+          <w:bCs/>
+          <w:color w:val="008000"/>
+          <w:szCs w:val="20"/>
+          <w:lang w:eastAsia="uk-UA"/>
+        </w:rPr>
+        <w:t>ySQL</w:t>
+      </w:r>
+      <w:proofErr w:type="spellEnd"/>
+      <w:r>
+        <w:rPr>
+          <w:rFonts w:ascii="Consolas" w:eastAsia="Times New Roman" w:hAnsi="Consolas" w:cs="Courier New"/>
+          <w:color w:val="000000"/>
+          <w:szCs w:val="20"/>
+          <w:lang w:eastAsia="uk-UA"/>
+        </w:rPr>
+        <w:t>\\</w:t>
+      </w:r>
+      <w:r>
+        <w:rPr>
+          <w:rFonts w:ascii="Consolas" w:eastAsia="Times New Roman" w:hAnsi="Consolas" w:cs="Courier New"/>
+          <w:b/>
+          <w:bCs/>
+          <w:color w:val="008000"/>
+          <w:szCs w:val="20"/>
+          <w:lang w:eastAsia="uk-UA"/>
+        </w:rPr>
+        <w:t xml:space="preserve">user.txt' </w:t>
+      </w:r>
+      <w:r>
+        <w:rPr>
+          <w:rFonts w:ascii="Consolas" w:eastAsia="Times New Roman" w:hAnsi="Consolas" w:cs="Courier New"/>
+          <w:b/>
+          <w:bCs/>
+          <w:color w:val="000080"/>
+          <w:szCs w:val="20"/>
+          <w:lang w:eastAsia="uk-UA"/>
+        </w:rPr>
+        <w:t xml:space="preserve">INTO TABLE </w:t>
+      </w:r>
+      <w:proofErr w:type="spellStart"/>
+      <w:r>
+        <w:rPr>
+          <w:rFonts w:ascii="Consolas" w:eastAsia="Times New Roman" w:hAnsi="Consolas" w:cs="Courier New"/>
+          <w:color w:val="000000"/>
+          <w:szCs w:val="20"/>
+          <w:lang w:eastAsia="uk-UA"/>
+        </w:rPr>
+        <w:t>contacts</w:t>
+      </w:r>
+      <w:proofErr w:type="spellEnd"/>
+      <w:r>
+        <w:rPr>
+          <w:rFonts w:ascii="Consolas" w:eastAsia="Times New Roman" w:hAnsi="Consolas" w:cs="Courier New"/>
+          <w:color w:val="000000"/>
+          <w:szCs w:val="20"/>
+          <w:lang w:eastAsia="uk-UA"/>
+        </w:rPr>
+        <w:t>;</w:t>
+      </w:r>
+      <w:r>
+        <w:rPr>
+          <w:rFonts w:ascii="Consolas" w:eastAsia="Times New Roman" w:hAnsi="Consolas" w:cs="Courier New"/>
+          <w:color w:val="000000"/>
+          <w:szCs w:val="20"/>
+          <w:lang w:eastAsia="uk-UA"/>
+        </w:rPr>
+        <w:br/>
+        <w:t xml:space="preserve">   </w:t>
+      </w:r>
+      <w:r>
+        <w:rPr>
+          <w:rFonts w:ascii="Consolas" w:eastAsia="Times New Roman" w:hAnsi="Consolas" w:cs="Courier New"/>
+          <w:color w:val="000000"/>
+          <w:szCs w:val="20"/>
+          <w:lang w:eastAsia="uk-UA"/>
+        </w:rPr>
+        <w:br/>
+      </w:r>
       <w:proofErr w:type="spellStart"/>
       <w:r>
         <w:rPr>
@@ -3085,6 +3571,7 @@
           <w:lang w:eastAsia="uk-UA"/>
         </w:rPr>
         <w:br/>
+        <w:t xml:space="preserve">    </w:t>
       </w:r>
       <w:r>
         <w:rPr>
@@ -3094,27 +3581,18 @@
           <w:lang w:eastAsia="uk-UA"/>
         </w:rPr>
         <w:br/>
-        <w:t xml:space="preserve">    </w:t>
-      </w:r>
-      <w:r>
-        <w:rPr>
-          <w:rFonts w:ascii="Consolas" w:eastAsia="Times New Roman" w:hAnsi="Consolas" w:cs="Courier New"/>
-          <w:color w:val="000000"/>
-          <w:szCs w:val="20"/>
-          <w:lang w:eastAsia="uk-UA"/>
-        </w:rPr>
-        <w:br/>
-      </w:r>
-      <w:proofErr w:type="spellStart"/>
-      <w:r>
-        <w:rPr>
-          <w:rFonts w:ascii="Consolas" w:eastAsia="Times New Roman" w:hAnsi="Consolas" w:cs="Courier New"/>
-          <w:b/>
-          <w:bCs/>
-          <w:color w:val="000080"/>
-          <w:szCs w:val="20"/>
-          <w:lang w:eastAsia="uk-UA"/>
-        </w:rPr>
+      </w:r>
+      <w:proofErr w:type="spellStart"/>
+      <w:r>
+        <w:rPr>
+          <w:rFonts w:ascii="Consolas" w:eastAsia="Times New Roman" w:hAnsi="Consolas" w:cs="Courier New"/>
+          <w:b/>
+          <w:bCs/>
+          <w:color w:val="000080"/>
+          <w:szCs w:val="20"/>
+          <w:lang w:eastAsia="uk-UA"/>
+        </w:rPr>
+        <w:lastRenderedPageBreak/>
         <w:t>update</w:t>
       </w:r>
       <w:proofErr w:type="spellEnd"/>
@@ -3825,16 +4303,6 @@
           <w:lang w:eastAsia="uk-UA"/>
         </w:rPr>
         <w:t>;</w:t>
-      </w:r>
-      <w:r>
-        <w:rPr>
-          <w:rFonts w:ascii="Consolas" w:eastAsia="Times New Roman" w:hAnsi="Consolas" w:cs="Courier New"/>
-          <w:color w:val="000000"/>
-          <w:sz w:val="24"/>
-          <w:szCs w:val="20"/>
-          <w:lang w:eastAsia="uk-UA"/>
-        </w:rPr>
-        <w:br/>
       </w:r>
       <w:r>
         <w:rPr>

</xml_diff>